<commit_message>
Update Release Planning Document.docx
Added something to release planning document
</commit_message>
<xml_diff>
--- a/Release Planning Document.docx
+++ b/Release Planning Document.docx
@@ -145,8 +145,17 @@
           <w:rFonts w:asciiTheme="minorBidi" w:hAnsiTheme="minorBidi"/>
           <w:lang w:val="en-CA"/>
         </w:rPr>
-        <w:t>Ridham Elhance</w:t>
-      </w:r>
+        <w:t xml:space="preserve">Ridham </w:t>
+      </w:r>
+      <w:proofErr w:type="spellStart"/>
+      <w:r>
+        <w:rPr>
+          <w:rFonts w:asciiTheme="minorBidi" w:hAnsiTheme="minorBidi"/>
+          <w:lang w:val="en-CA"/>
+        </w:rPr>
+        <w:t>Elhance</w:t>
+      </w:r>
+      <w:proofErr w:type="spellEnd"/>
       <w:r>
         <w:rPr>
           <w:rFonts w:asciiTheme="minorBidi" w:hAnsiTheme="minorBidi"/>
@@ -191,6 +200,7 @@
         </w:rPr>
         <w:t xml:space="preserve">Project Title: </w:t>
       </w:r>
+      <w:proofErr w:type="spellStart"/>
       <w:r>
         <w:rPr>
           <w:rFonts w:asciiTheme="minorBidi" w:hAnsiTheme="minorBidi"/>
@@ -199,6 +209,7 @@
         </w:rPr>
         <w:t>Feastly</w:t>
       </w:r>
+      <w:proofErr w:type="spellEnd"/>
       <w:r>
         <w:rPr>
           <w:rFonts w:asciiTheme="minorBidi" w:hAnsiTheme="minorBidi"/>
@@ -329,7 +340,33 @@
           <w:lang w:val="en-US"/>
           <w14:ligatures w14:val="none"/>
         </w:rPr>
-        <w:t>This document outlines the user stories, backlogs, and release plan for the Feastly project. The goal is to provide a clear roadmap for development while aligning with the project’s objectives to create a seamless and engaging user experience.</w:t>
+        <w:t xml:space="preserve">This document outlines the user stories, backlogs, and release plan for the </w:t>
+      </w:r>
+      <w:proofErr w:type="spellStart"/>
+      <w:r>
+        <w:rPr>
+          <w:rFonts w:asciiTheme="minorBidi" w:eastAsiaTheme="minorEastAsia" w:hAnsiTheme="minorBidi" w:cstheme="minorBidi"/>
+          <w:color w:val="auto"/>
+          <w:kern w:val="0"/>
+          <w:sz w:val="22"/>
+          <w:szCs w:val="22"/>
+          <w:lang w:val="en-US"/>
+          <w14:ligatures w14:val="none"/>
+        </w:rPr>
+        <w:t>Feastly</w:t>
+      </w:r>
+      <w:proofErr w:type="spellEnd"/>
+      <w:r>
+        <w:rPr>
+          <w:rFonts w:asciiTheme="minorBidi" w:eastAsiaTheme="minorEastAsia" w:hAnsiTheme="minorBidi" w:cstheme="minorBidi"/>
+          <w:color w:val="auto"/>
+          <w:kern w:val="0"/>
+          <w:sz w:val="22"/>
+          <w:szCs w:val="22"/>
+          <w:lang w:val="en-US"/>
+          <w14:ligatures w14:val="none"/>
+        </w:rPr>
+        <w:t xml:space="preserve"> project. The goal is to provide a clear roadmap for development while aligning with the project’s objectives to create a seamless and engaging user experience.</w:t>
       </w:r>
     </w:p>
     <w:p>
@@ -469,7 +506,21 @@
               <w:rPr>
                 <w:rFonts w:asciiTheme="minorBidi" w:hAnsiTheme="minorBidi"/>
               </w:rPr>
-              <w:t>Outlines the development timeline for Feastly, detailing feature prioritization, sprint goals, and incremental release milestones to ensure efficient progress and user-centric updates.</w:t>
+              <w:t xml:space="preserve">Outlines the development timeline for </w:t>
+            </w:r>
+            <w:proofErr w:type="spellStart"/>
+            <w:r>
+              <w:rPr>
+                <w:rFonts w:asciiTheme="minorBidi" w:hAnsiTheme="minorBidi"/>
+              </w:rPr>
+              <w:t>Feastly</w:t>
+            </w:r>
+            <w:proofErr w:type="spellEnd"/>
+            <w:r>
+              <w:rPr>
+                <w:rFonts w:asciiTheme="minorBidi" w:hAnsiTheme="minorBidi"/>
+              </w:rPr>
+              <w:t>, detailing feature prioritization, sprint goals, and incremental release milestones to ensure efficient progress and user-centric updates.</w:t>
             </w:r>
           </w:p>
         </w:tc>
@@ -1499,7 +1550,23 @@
                 <w:rFonts w:asciiTheme="minorBidi" w:hAnsiTheme="minorBidi"/>
                 <w:lang w:val="en-CA"/>
               </w:rPr>
-              <w:t>1(jan 13-jan 20)</w:t>
+              <w:t>1(</w:t>
+            </w:r>
+            <w:proofErr w:type="spellStart"/>
+            <w:r>
+              <w:rPr>
+                <w:rFonts w:asciiTheme="minorBidi" w:hAnsiTheme="minorBidi"/>
+                <w:lang w:val="en-CA"/>
+              </w:rPr>
+              <w:t>jan</w:t>
+            </w:r>
+            <w:proofErr w:type="spellEnd"/>
+            <w:r>
+              <w:rPr>
+                <w:rFonts w:asciiTheme="minorBidi" w:hAnsiTheme="minorBidi"/>
+                <w:lang w:val="en-CA"/>
+              </w:rPr>
+              <w:t xml:space="preserve"> 13-jan 20)</w:t>
             </w:r>
           </w:p>
         </w:tc>
@@ -1835,8 +1902,16 @@
               <w:rPr>
                 <w:rFonts w:asciiTheme="minorBidi" w:hAnsiTheme="minorBidi"/>
               </w:rPr>
-              <w:t>Ridham Elhance</w:t>
-            </w:r>
+              <w:t xml:space="preserve">Ridham </w:t>
+            </w:r>
+            <w:proofErr w:type="spellStart"/>
+            <w:r>
+              <w:rPr>
+                <w:rFonts w:asciiTheme="minorBidi" w:hAnsiTheme="minorBidi"/>
+              </w:rPr>
+              <w:t>Elhance</w:t>
+            </w:r>
+            <w:proofErr w:type="spellEnd"/>
           </w:p>
         </w:tc>
         <w:tc>
@@ -1869,6 +1944,20 @@
                 <w:rFonts w:asciiTheme="minorBidi" w:hAnsiTheme="minorBidi"/>
               </w:rPr>
             </w:pPr>
+            <w:r>
+              <w:rPr>
+                <w:rFonts w:asciiTheme="minorBidi" w:hAnsiTheme="minorBidi"/>
+              </w:rPr>
+              <w:t>Mohamed Abd El-</w:t>
+            </w:r>
+            <w:proofErr w:type="spellStart"/>
+            <w:r>
+              <w:rPr>
+                <w:rFonts w:asciiTheme="minorBidi" w:hAnsiTheme="minorBidi"/>
+              </w:rPr>
+              <w:t>Gelil</w:t>
+            </w:r>
+            <w:proofErr w:type="spellEnd"/>
           </w:p>
         </w:tc>
         <w:tc>
@@ -1881,6 +1970,26 @@
                 <w:rFonts w:asciiTheme="minorBidi" w:hAnsiTheme="minorBidi"/>
               </w:rPr>
             </w:pPr>
+            <w:r>
+              <w:rPr>
+                <w:rFonts w:asciiTheme="minorBidi" w:hAnsiTheme="minorBidi"/>
+              </w:rPr>
+              <w:t xml:space="preserve">Setup Firebase </w:t>
+            </w:r>
+            <w:proofErr w:type="gramStart"/>
+            <w:r>
+              <w:rPr>
+                <w:rFonts w:asciiTheme="minorBidi" w:hAnsiTheme="minorBidi"/>
+              </w:rPr>
+              <w:t>account ,</w:t>
+            </w:r>
+            <w:proofErr w:type="gramEnd"/>
+            <w:r>
+              <w:rPr>
+                <w:rFonts w:asciiTheme="minorBidi" w:hAnsiTheme="minorBidi"/>
+              </w:rPr>
+              <w:t xml:space="preserve"> Database setup</w:t>
+            </w:r>
           </w:p>
         </w:tc>
       </w:tr>

</xml_diff>